<commit_message>
Changed laba #1 in IPRS
</commit_message>
<xml_diff>
--- a/Информационные_системы/Информационные_системы-ЛР-1.docx
+++ b/Информационные_системы/Информационные_системы-ЛР-1.docx
@@ -244,7 +244,11 @@
         <w:ind w:left="-567"/>
         <w:jc w:val="center"/>
         <w:rPr>
+          <w:rFonts w:hint="default"/>
+          <w:b/>
+          <w:bCs/>
           <w:sz w:val="20"/>
+          <w:lang w:val="ru-RU"/>
         </w:rPr>
       </w:pPr>
       <w:r>
@@ -253,9 +257,22 @@
       <w:r>
         <w:rPr>
           <w:b/>
-        </w:rPr>
-        <w:t>Основы программирования систем управления</w:t>
-      </w:r>
+          <w:bCs/>
+          <w:lang w:val="ru-RU"/>
+        </w:rPr>
+        <w:t>Информационные</w:t>
+      </w:r>
+      <w:r>
+        <w:rPr>
+          <w:rFonts w:hint="default"/>
+          <w:b/>
+          <w:bCs/>
+          <w:lang w:val="ru-RU"/>
+        </w:rPr>
+        <w:t xml:space="preserve"> элементы робототехнических систем</w:t>
+      </w:r>
+      <w:bookmarkStart w:id="0" w:name="_GoBack"/>
+      <w:bookmarkEnd w:id="0"/>
     </w:p>
     <w:p>
       <w:pPr>
@@ -638,8 +655,6 @@
       <w:pPr>
         <w:pStyle w:val="2"/>
       </w:pPr>
-      <w:bookmarkStart w:id="0" w:name="_GoBack"/>
-      <w:bookmarkEnd w:id="0"/>
       <w:r>
         <w:rPr>
           <w:rFonts w:ascii="Times New Roman" w:hAnsi="Times New Roman"/>
@@ -1080,7 +1095,7 @@
         <w:gridCol w:w="1039"/>
         <w:gridCol w:w="1039"/>
         <w:gridCol w:w="1039"/>
-        <w:gridCol w:w="1101"/>
+        <w:gridCol w:w="1122"/>
         <w:gridCol w:w="1039"/>
         <w:gridCol w:w="1039"/>
       </w:tblGrid>
@@ -6284,14 +6299,14 @@
     <w:lsdException w:uiPriority="99" w:name="footnote text"/>
     <w:lsdException w:qFormat="1" w:uiPriority="99" w:name="annotation text"/>
     <w:lsdException w:qFormat="1" w:uiPriority="99" w:semiHidden="0" w:name="header"/>
-    <w:lsdException w:uiPriority="99" w:semiHidden="0" w:name="footer"/>
+    <w:lsdException w:qFormat="1" w:uiPriority="99" w:semiHidden="0" w:name="footer"/>
     <w:lsdException w:uiPriority="99" w:name="index heading"/>
     <w:lsdException w:qFormat="1" w:uiPriority="35" w:name="caption"/>
     <w:lsdException w:uiPriority="99" w:name="table of figures"/>
     <w:lsdException w:uiPriority="99" w:name="envelope address"/>
     <w:lsdException w:uiPriority="99" w:name="envelope return"/>
     <w:lsdException w:uiPriority="99" w:name="footnote reference"/>
-    <w:lsdException w:uiPriority="99" w:name="annotation reference"/>
+    <w:lsdException w:qFormat="1" w:uiPriority="99" w:name="annotation reference"/>
     <w:lsdException w:uiPriority="99" w:name="line number"/>
     <w:lsdException w:uiPriority="99" w:name="page number"/>
     <w:lsdException w:uiPriority="99" w:name="endnote reference"/>
@@ -6317,8 +6332,8 @@
     <w:lsdException w:qFormat="1" w:unhideWhenUsed="0" w:uiPriority="10" w:semiHidden="0" w:name="Title"/>
     <w:lsdException w:uiPriority="99" w:name="Closing"/>
     <w:lsdException w:uiPriority="99" w:name="Signature"/>
-    <w:lsdException w:uiPriority="1" w:name="Default Paragraph Font"/>
-    <w:lsdException w:unhideWhenUsed="0" w:uiPriority="0" w:semiHidden="0" w:name="Body Text"/>
+    <w:lsdException w:qFormat="1" w:uiPriority="1" w:name="Default Paragraph Font"/>
+    <w:lsdException w:qFormat="1" w:unhideWhenUsed="0" w:uiPriority="0" w:semiHidden="0" w:name="Body Text"/>
     <w:lsdException w:uiPriority="99" w:name="Body Text Indent"/>
     <w:lsdException w:uiPriority="99" w:name="List Continue"/>
     <w:lsdException w:uiPriority="99" w:name="List Continue 2"/>
@@ -6351,12 +6366,12 @@
     <w:lsdException w:uiPriority="99" w:name="HTML Code"/>
     <w:lsdException w:uiPriority="99" w:name="HTML Definition"/>
     <w:lsdException w:uiPriority="99" w:name="HTML Keyboard"/>
-    <w:lsdException w:uiPriority="99" w:name="HTML Preformatted"/>
+    <w:lsdException w:qFormat="1" w:uiPriority="99" w:name="HTML Preformatted"/>
     <w:lsdException w:uiPriority="99" w:name="HTML Sample"/>
     <w:lsdException w:uiPriority="99" w:name="HTML Typewriter"/>
     <w:lsdException w:uiPriority="99" w:name="HTML Variable"/>
-    <w:lsdException w:uiPriority="99" w:name="Normal Table"/>
-    <w:lsdException w:uiPriority="99" w:name="annotation subject"/>
+    <w:lsdException w:qFormat="1" w:uiPriority="99" w:name="Normal Table"/>
+    <w:lsdException w:qFormat="1" w:uiPriority="99" w:name="annotation subject"/>
     <w:lsdException w:uiPriority="99" w:name="Table Simple 1"/>
     <w:lsdException w:uiPriority="99" w:name="Table Simple 2"/>
     <w:lsdException w:uiPriority="99" w:name="Table Simple 3"/>
@@ -6399,7 +6414,7 @@
     <w:lsdException w:uiPriority="99" w:name="Table Web 1"/>
     <w:lsdException w:uiPriority="99" w:name="Table Web 2"/>
     <w:lsdException w:uiPriority="99" w:name="Table Web 3"/>
-    <w:lsdException w:uiPriority="99" w:name="Balloon Text"/>
+    <w:lsdException w:qFormat="1" w:uiPriority="99" w:name="Balloon Text"/>
     <w:lsdException w:unhideWhenUsed="0" w:uiPriority="59" w:semiHidden="0" w:name="Table Grid"/>
     <w:lsdException w:uiPriority="99" w:name="Table Theme"/>
     <w:lsdException w:unhideWhenUsed="0" w:uiPriority="60" w:semiHidden="0" w:name="Light Shading"/>
@@ -6545,12 +6560,14 @@
     <w:name w:val="Default Paragraph Font"/>
     <w:semiHidden/>
     <w:unhideWhenUsed/>
+    <w:qFormat/>
     <w:uiPriority w:val="1"/>
   </w:style>
   <w:style w:type="table" w:default="1" w:styleId="4">
     <w:name w:val="Normal Table"/>
     <w:semiHidden/>
     <w:unhideWhenUsed/>
+    <w:qFormat/>
     <w:uiPriority w:val="99"/>
     <w:tblPr>
       <w:tblCellMar>
@@ -6567,6 +6584,7 @@
     <w:link w:val="21"/>
     <w:semiHidden/>
     <w:unhideWhenUsed/>
+    <w:qFormat/>
     <w:uiPriority w:val="99"/>
     <w:rPr>
       <w:rFonts w:ascii="Tahoma" w:hAnsi="Tahoma" w:cs="Tahoma"/>
@@ -6578,6 +6596,7 @@
     <w:name w:val="Body Text"/>
     <w:basedOn w:val="1"/>
     <w:link w:val="22"/>
+    <w:qFormat/>
     <w:uiPriority w:val="0"/>
     <w:rPr>
       <w:sz w:val="28"/>
@@ -6588,6 +6607,7 @@
     <w:basedOn w:val="3"/>
     <w:semiHidden/>
     <w:unhideWhenUsed/>
+    <w:qFormat/>
     <w:uiPriority w:val="99"/>
     <w:rPr>
       <w:sz w:val="16"/>
@@ -6614,6 +6634,7 @@
     <w:link w:val="27"/>
     <w:semiHidden/>
     <w:unhideWhenUsed/>
+    <w:qFormat/>
     <w:uiPriority w:val="99"/>
     <w:rPr>
       <w:b/>
@@ -6625,6 +6646,7 @@
     <w:basedOn w:val="1"/>
     <w:link w:val="25"/>
     <w:unhideWhenUsed/>
+    <w:qFormat/>
     <w:uiPriority w:val="99"/>
     <w:pPr>
       <w:tabs>
@@ -6653,6 +6675,7 @@
     <w:link w:val="28"/>
     <w:semiHidden/>
     <w:unhideWhenUsed/>
+    <w:qFormat/>
     <w:uiPriority w:val="99"/>
     <w:pPr>
       <w:tabs>

</xml_diff>